<commit_message>
13/11/2017 MAMATHA CHICK IN
</commit_message>
<xml_diff>
--- a/customer _details/GANGAMMA/SEP/TUMKUR/KNR HANUMANTHA/PURCHASE DETAILS.docx
+++ b/customer _details/GANGAMMA/SEP/TUMKUR/KNR HANUMANTHA/PURCHASE DETAILS.docx
@@ -1516,13 +1516,7 @@
         <w:rPr>
           <w:rFonts w:ascii="Courier New" w:hAnsi="Courier New" w:cs="Courier New"/>
         </w:rPr>
-        <w:t>SAT Oct 21</w:t>
-      </w:r>
-      <w:r>
-        <w:rPr>
-          <w:rFonts w:ascii="Courier New" w:hAnsi="Courier New" w:cs="Courier New"/>
-        </w:rPr>
-        <w:t xml:space="preserve"> 10:50:48 PDT 2017</w:t>
+        <w:t>SAT Oct 21 10:50:48 PDT 2017</w:t>
       </w:r>
     </w:p>
     <w:p>
@@ -1906,6 +1900,207 @@
         <w:tab/>
         <w:t>- 676.0</w:t>
       </w:r>
+    </w:p>
+    <w:p>
+      <w:pPr>
+        <w:pStyle w:val="PlainText"/>
+        <w:rPr>
+          <w:rFonts w:ascii="Courier New" w:hAnsi="Courier New" w:cs="Courier New"/>
+        </w:rPr>
+      </w:pPr>
+    </w:p>
+    <w:p>
+      <w:pPr>
+        <w:pStyle w:val="PlainText"/>
+        <w:rPr>
+          <w:rFonts w:ascii="Courier New" w:hAnsi="Courier New" w:cs="Courier New"/>
+        </w:rPr>
+      </w:pPr>
+      <w:r>
+        <w:rPr>
+          <w:rFonts w:ascii="Courier New" w:hAnsi="Courier New" w:cs="Courier New"/>
+        </w:rPr>
+        <w:t>SUN Nov 12</w:t>
+      </w:r>
+      <w:r>
+        <w:rPr>
+          <w:rFonts w:ascii="Courier New" w:hAnsi="Courier New" w:cs="Courier New"/>
+        </w:rPr>
+        <w:t xml:space="preserve"> 10:27:21 PST 2017</w:t>
+      </w:r>
+    </w:p>
+    <w:p>
+      <w:pPr>
+        <w:pStyle w:val="PlainText"/>
+        <w:rPr>
+          <w:rFonts w:ascii="Courier New" w:hAnsi="Courier New" w:cs="Courier New"/>
+        </w:rPr>
+      </w:pPr>
+      <w:r>
+        <w:rPr>
+          <w:rFonts w:ascii="Courier New" w:hAnsi="Courier New" w:cs="Courier New"/>
+        </w:rPr>
+        <w:t>Person Name</w:t>
+      </w:r>
+      <w:r>
+        <w:rPr>
+          <w:rFonts w:ascii="Courier New" w:hAnsi="Courier New" w:cs="Courier New"/>
+        </w:rPr>
+        <w:tab/>
+      </w:r>
+      <w:r>
+        <w:rPr>
+          <w:rFonts w:ascii="Courier New" w:hAnsi="Courier New" w:cs="Courier New"/>
+        </w:rPr>
+        <w:tab/>
+      </w:r>
+      <w:r>
+        <w:rPr>
+          <w:rFonts w:ascii="Courier New" w:hAnsi="Courier New" w:cs="Courier New"/>
+        </w:rPr>
+        <w:tab/>
+      </w:r>
+      <w:r>
+        <w:rPr>
+          <w:rFonts w:ascii="Courier New" w:hAnsi="Courier New" w:cs="Courier New"/>
+        </w:rPr>
+        <w:tab/>
+        <w:t>- KNR HANUMANTHA</w:t>
+      </w:r>
+    </w:p>
+    <w:p>
+      <w:pPr>
+        <w:pStyle w:val="PlainText"/>
+        <w:rPr>
+          <w:rFonts w:ascii="Courier New" w:hAnsi="Courier New" w:cs="Courier New"/>
+        </w:rPr>
+      </w:pPr>
+      <w:r>
+        <w:rPr>
+          <w:rFonts w:ascii="Courier New" w:hAnsi="Courier New" w:cs="Courier New"/>
+        </w:rPr>
+        <w:t>---------------------------------------------------------------</w:t>
+      </w:r>
+    </w:p>
+    <w:p>
+      <w:pPr>
+        <w:pStyle w:val="PlainText"/>
+        <w:rPr>
+          <w:rFonts w:ascii="Courier New" w:hAnsi="Courier New" w:cs="Courier New"/>
+        </w:rPr>
+      </w:pPr>
+      <w:r>
+        <w:rPr>
+          <w:rFonts w:ascii="Courier New" w:hAnsi="Courier New" w:cs="Courier New"/>
+        </w:rPr>
+        <w:t>Item Name</w:t>
+      </w:r>
+      <w:r>
+        <w:rPr>
+          <w:rFonts w:ascii="Courier New" w:hAnsi="Courier New" w:cs="Courier New"/>
+        </w:rPr>
+        <w:tab/>
+      </w:r>
+      <w:r>
+        <w:rPr>
+          <w:rFonts w:ascii="Courier New" w:hAnsi="Courier New" w:cs="Courier New"/>
+        </w:rPr>
+        <w:tab/>
+      </w:r>
+      <w:r>
+        <w:rPr>
+          <w:rFonts w:ascii="Courier New" w:hAnsi="Courier New" w:cs="Courier New"/>
+        </w:rPr>
+        <w:tab/>
+      </w:r>
+      <w:r>
+        <w:rPr>
+          <w:rFonts w:ascii="Courier New" w:hAnsi="Courier New" w:cs="Courier New"/>
+        </w:rPr>
+        <w:tab/>
+        <w:t>- BEET</w:t>
+      </w:r>
+    </w:p>
+    <w:p>
+      <w:pPr>
+        <w:pStyle w:val="PlainText"/>
+        <w:rPr>
+          <w:rFonts w:ascii="Courier New" w:hAnsi="Courier New" w:cs="Courier New"/>
+          <w:color w:val="FF0000"/>
+        </w:rPr>
+      </w:pPr>
+      <w:r>
+        <w:rPr>
+          <w:rFonts w:ascii="Courier New" w:hAnsi="Courier New" w:cs="Courier New"/>
+          <w:color w:val="FF0000"/>
+        </w:rPr>
+        <w:t>Amount Received</w:t>
+      </w:r>
+      <w:r>
+        <w:rPr>
+          <w:rFonts w:ascii="Courier New" w:hAnsi="Courier New" w:cs="Courier New"/>
+          <w:color w:val="FF0000"/>
+        </w:rPr>
+        <w:tab/>
+      </w:r>
+      <w:r>
+        <w:rPr>
+          <w:rFonts w:ascii="Courier New" w:hAnsi="Courier New" w:cs="Courier New"/>
+          <w:color w:val="FF0000"/>
+        </w:rPr>
+        <w:tab/>
+      </w:r>
+      <w:r>
+        <w:rPr>
+          <w:rFonts w:ascii="Courier New" w:hAnsi="Courier New" w:cs="Courier New"/>
+          <w:color w:val="FF0000"/>
+        </w:rPr>
+        <w:tab/>
+        <w:t>- 676</w:t>
+      </w:r>
+    </w:p>
+    <w:p>
+      <w:pPr>
+        <w:pStyle w:val="PlainText"/>
+        <w:rPr>
+          <w:rFonts w:ascii="Courier New" w:hAnsi="Courier New" w:cs="Courier New"/>
+        </w:rPr>
+      </w:pPr>
+      <w:r>
+        <w:rPr>
+          <w:rFonts w:ascii="Courier New" w:hAnsi="Courier New" w:cs="Courier New"/>
+        </w:rPr>
+        <w:t>Amount Received mode</w:t>
+      </w:r>
+      <w:r>
+        <w:rPr>
+          <w:rFonts w:ascii="Courier New" w:hAnsi="Courier New" w:cs="Courier New"/>
+        </w:rPr>
+        <w:tab/>
+      </w:r>
+      <w:r>
+        <w:rPr>
+          <w:rFonts w:ascii="Courier New" w:hAnsi="Courier New" w:cs="Courier New"/>
+        </w:rPr>
+        <w:tab/>
+        <w:t>- CASH AND CLEARD</w:t>
+      </w:r>
+    </w:p>
+    <w:p>
+      <w:pPr>
+        <w:pStyle w:val="PlainText"/>
+        <w:rPr>
+          <w:rFonts w:ascii="Courier New" w:hAnsi="Courier New" w:cs="Courier New"/>
+        </w:rPr>
+      </w:pPr>
+    </w:p>
+    <w:p>
+      <w:pPr>
+        <w:pStyle w:val="PlainText"/>
+        <w:rPr>
+          <w:rFonts w:ascii="Courier New" w:hAnsi="Courier New" w:cs="Courier New"/>
+        </w:rPr>
+      </w:pPr>
     </w:p>
     <w:p>
       <w:pPr>

</xml_diff>